<commit_message>
did process, project and developer documentations on the project and commited to Documentation folder
</commit_message>
<xml_diff>
--- a/Documentation/user documentation.docx
+++ b/Documentation/user documentation.docx
@@ -46,21 +46,7 @@
             <w:rStyle w:val="Hyperlink"/>
             <w:color w:val="auto"/>
           </w:rPr>
-          <w:t>Introduct</w:t>
-        </w:r>
-        <w:r>
-          <w:rPr>
-            <w:rStyle w:val="Hyperlink"/>
-            <w:color w:val="auto"/>
-          </w:rPr>
-          <w:t>i</w:t>
-        </w:r>
-        <w:r>
-          <w:rPr>
-            <w:rStyle w:val="Hyperlink"/>
-            <w:color w:val="auto"/>
-          </w:rPr>
-          <w:t>on</w:t>
+          <w:t>Introduction</w:t>
         </w:r>
       </w:hyperlink>
     </w:p>
@@ -77,21 +63,7 @@
             <w:rStyle w:val="Hyperlink"/>
             <w:color w:val="auto"/>
           </w:rPr>
-          <w:t>Getting S</w:t>
-        </w:r>
-        <w:r>
-          <w:rPr>
-            <w:rStyle w:val="Hyperlink"/>
-            <w:color w:val="auto"/>
-          </w:rPr>
-          <w:t>t</w:t>
-        </w:r>
-        <w:r>
-          <w:rPr>
-            <w:rStyle w:val="Hyperlink"/>
-            <w:color w:val="auto"/>
-          </w:rPr>
-          <w:t>arted</w:t>
+          <w:t>Getting Started</w:t>
         </w:r>
       </w:hyperlink>
     </w:p>
@@ -460,7 +432,7 @@
     <w:p>
       <w:r>
         <w:pict w14:anchorId="3B20EC18">
-          <v:rect id="_x0000_i1031" style="width:0;height:1.5pt" o:hralign="center" o:hrstd="t" o:hr="t" fillcolor="#a0a0a0" stroked="f"/>
+          <v:rect id="_x0000_i1025" style="width:0;height:1.5pt" o:hralign="center" o:hrstd="t" o:hr="t" fillcolor="#a0a0a0" stroked="f"/>
         </w:pict>
       </w:r>
     </w:p>
@@ -733,17 +705,23 @@
     </w:p>
     <w:p>
       <w:pPr>
+        <w:pStyle w:val="ListParagraph"/>
         <w:numPr>
           <w:ilvl w:val="0"/>
           <w:numId w:val="4"/>
         </w:numPr>
       </w:pPr>
       <w:r>
-        <w:rPr>
-          <w:b/>
-          <w:bCs/>
-        </w:rPr>
-        <w:t>Login:</w:t>
+        <w:t>Register:</w:t>
+      </w:r>
+    </w:p>
+    <w:p>
+      <w:pPr>
+        <w:pStyle w:val="ListParagraph"/>
+        <w:ind w:left="1440"/>
+      </w:pPr>
+      <w:r>
+        <w:t>Click the “Register” button to register in case you don’t have username and password</w:t>
       </w:r>
     </w:p>
     <w:p>
@@ -753,69 +731,61 @@
           <w:numId w:val="4"/>
         </w:numPr>
       </w:pPr>
-      <w:r>
-        <w:t>Click the "Login" button to access the dashboard.</w:t>
-      </w:r>
-    </w:p>
-    <w:p>
-      <w:pPr>
-        <w:pStyle w:val="ListParagraph"/>
+    </w:p>
+    <w:p>
+      <w:pPr>
         <w:numPr>
           <w:ilvl w:val="0"/>
           <w:numId w:val="4"/>
         </w:numPr>
       </w:pPr>
       <w:r>
-        <w:t>Register:</w:t>
-      </w:r>
-    </w:p>
-    <w:p>
-      <w:pPr>
-        <w:pStyle w:val="ListParagraph"/>
-        <w:ind w:left="1440"/>
-      </w:pPr>
-      <w:r>
-        <w:t>Click the “Regis</w:t>
-      </w:r>
-      <w:r>
-        <w:t>t</w:t>
-      </w:r>
-      <w:r>
-        <w:t xml:space="preserve">er” </w:t>
-      </w:r>
-      <w:r>
-        <w:t>button to register in case you don’t have username and password</w:t>
-      </w:r>
-    </w:p>
-    <w:p>
-      <w:pPr>
-        <w:rPr>
-          <w:b/>
-          <w:bCs/>
-        </w:rPr>
-      </w:pPr>
-    </w:p>
-    <w:p>
-      <w:pPr>
-        <w:rPr>
-          <w:b/>
-          <w:bCs/>
-        </w:rPr>
-      </w:pPr>
-    </w:p>
-    <w:p>
-      <w:pPr>
-        <w:rPr>
-          <w:b/>
-          <w:bCs/>
-        </w:rPr>
-      </w:pPr>
-      <w:r>
-        <w:rPr>
-          <w:b/>
-          <w:bCs/>
-        </w:rPr>
-        <w:lastRenderedPageBreak/>
+        <w:rPr>
+          <w:b/>
+          <w:bCs/>
+        </w:rPr>
+        <w:t>Login:</w:t>
+      </w:r>
+    </w:p>
+    <w:p>
+      <w:pPr>
+        <w:numPr>
+          <w:ilvl w:val="1"/>
+          <w:numId w:val="4"/>
+        </w:numPr>
+      </w:pPr>
+      <w:r>
+        <w:t>Click the "Login" button to access the dashboard.</w:t>
+      </w:r>
+    </w:p>
+    <w:p>
+      <w:pPr>
+        <w:rPr>
+          <w:b/>
+          <w:bCs/>
+        </w:rPr>
+      </w:pPr>
+    </w:p>
+    <w:p>
+      <w:pPr>
+        <w:rPr>
+          <w:b/>
+          <w:bCs/>
+        </w:rPr>
+      </w:pPr>
+    </w:p>
+    <w:p>
+      <w:pPr>
+        <w:rPr>
+          <w:b/>
+          <w:bCs/>
+        </w:rPr>
+      </w:pPr>
+      <w:r>
+        <w:rPr>
+          <w:b/>
+          <w:bCs/>
+        </w:rPr>
         <w:t>Dashboard Overview</w:t>
       </w:r>
     </w:p>
@@ -839,7 +809,13 @@
         <w:t>Navigation Menu:</w:t>
       </w:r>
       <w:r>
-        <w:t xml:space="preserve"> Access different sections like Inventory, Sales, Reports, and Settings.</w:t>
+        <w:t xml:space="preserve"> Access different sections like Inventory, Sales,</w:t>
+      </w:r>
+      <w:r>
+        <w:t xml:space="preserve"> Products,</w:t>
+      </w:r>
+      <w:r>
+        <w:t xml:space="preserve"> Reports, and Settings.</w:t>
       </w:r>
     </w:p>
     <w:p>
@@ -893,7 +869,7 @@
         <w:t>Quick Actions:</w:t>
       </w:r>
       <w:r>
-        <w:t xml:space="preserve"> Buttons for common tasks like adding a new product or starting a new sale.</w:t>
+        <w:t xml:space="preserve"> Buttons for common tasks like adding a new product.</w:t>
       </w:r>
     </w:p>
     <w:p>
@@ -938,7 +914,21 @@
           <w:b/>
           <w:bCs/>
         </w:rPr>
-        <w:t>Navigate to Inventory:</w:t>
+        <w:t xml:space="preserve">Navigate to </w:t>
+      </w:r>
+      <w:r>
+        <w:rPr>
+          <w:b/>
+          <w:bCs/>
+        </w:rPr>
+        <w:t>Product</w:t>
+      </w:r>
+      <w:r>
+        <w:rPr>
+          <w:b/>
+          <w:bCs/>
+        </w:rPr>
+        <w:t>:</w:t>
       </w:r>
     </w:p>
     <w:p>
@@ -949,7 +939,13 @@
         </w:numPr>
       </w:pPr>
       <w:r>
-        <w:t>Click on the "Inventory" tab in the navigation menu.</w:t>
+        <w:t>Click on the "</w:t>
+      </w:r>
+      <w:r>
+        <w:t>Product</w:t>
+      </w:r>
+      <w:r>
+        <w:t>" tab in the navigation menu.</w:t>
       </w:r>
     </w:p>
     <w:p>
@@ -1049,7 +1045,13 @@
         </w:numPr>
       </w:pPr>
       <w:r>
-        <w:t>Find the product you want to update from the inventory list.</w:t>
+        <w:t xml:space="preserve">Find the product you want to update from the </w:t>
+      </w:r>
+      <w:r>
+        <w:t>products</w:t>
+      </w:r>
+      <w:r>
+        <w:t xml:space="preserve"> list.</w:t>
       </w:r>
     </w:p>
     <w:p>
@@ -1175,6 +1177,7 @@
         </w:numPr>
       </w:pPr>
       <w:r>
+        <w:lastRenderedPageBreak/>
         <w:t>Confirm the deletion when prompted. Note that this action cannot be undone.</w:t>
       </w:r>
     </w:p>
@@ -1190,7 +1193,6 @@
           <w:b/>
           <w:bCs/>
         </w:rPr>
-        <w:lastRenderedPageBreak/>
         <w:t>Viewing Stock Levels</w:t>
       </w:r>
     </w:p>
@@ -1373,7 +1375,7 @@
           <w:b/>
           <w:bCs/>
         </w:rPr>
-        <w:t>Apply Discounts (if applicable):</w:t>
+        <w:t>Complete the Sale:</w:t>
       </w:r>
     </w:p>
     <w:p>
@@ -1384,33 +1386,13 @@
         </w:numPr>
       </w:pPr>
       <w:r>
-        <w:t>Click on the "Discount" button and enter the discount amount or percentage.</w:t>
-      </w:r>
-    </w:p>
-    <w:p>
-      <w:pPr>
-        <w:numPr>
-          <w:ilvl w:val="0"/>
-          <w:numId w:val="10"/>
-        </w:numPr>
-      </w:pPr>
-      <w:r>
-        <w:rPr>
-          <w:b/>
-          <w:bCs/>
-        </w:rPr>
-        <w:t>Complete the Sale:</w:t>
-      </w:r>
-    </w:p>
-    <w:p>
-      <w:pPr>
-        <w:numPr>
-          <w:ilvl w:val="1"/>
-          <w:numId w:val="10"/>
-        </w:numPr>
-      </w:pPr>
-      <w:r>
-        <w:t>Click "Checkout" to proceed to payment.</w:t>
+        <w:t>Click "C</w:t>
+      </w:r>
+      <w:r>
+        <w:t>omplete Sale</w:t>
+      </w:r>
+      <w:r>
+        <w:t>" to proceed to payment.</w:t>
       </w:r>
     </w:p>
     <w:p>
@@ -1559,18 +1541,18 @@
           <w:b/>
           <w:bCs/>
         </w:rPr>
+        <w:t>Email Receipt (optional):</w:t>
+      </w:r>
+    </w:p>
+    <w:p>
+      <w:pPr>
+        <w:numPr>
+          <w:ilvl w:val="1"/>
+          <w:numId w:val="12"/>
+        </w:numPr>
+      </w:pPr>
+      <w:r>
         <w:lastRenderedPageBreak/>
-        <w:t>Email Receipt (optional):</w:t>
-      </w:r>
-    </w:p>
-    <w:p>
-      <w:pPr>
-        <w:numPr>
-          <w:ilvl w:val="1"/>
-          <w:numId w:val="12"/>
-        </w:numPr>
-      </w:pPr>
-      <w:r>
         <w:t>Enter the customer’s email address and click "Send" to email the receipt.</w:t>
       </w:r>
     </w:p>
@@ -1917,6 +1899,14 @@
       <w:r>
         <w:t xml:space="preserve"> Verify that the payment gateway is correctly configured and that you have an active internet connection.</w:t>
       </w:r>
+    </w:p>
+    <w:p>
+      <w:pPr>
+        <w:rPr>
+          <w:b/>
+          <w:bCs/>
+        </w:rPr>
+      </w:pPr>
     </w:p>
     <w:p>
       <w:pPr>
@@ -2223,6 +2213,7 @@
         <v:shape id="PowerPlusWaterMarkObject9875969" o:spid="_x0000_s1026" type="#_x0000_t136" style="position:absolute;margin-left:0;margin-top:0;width:494.9pt;height:164.95pt;rotation:315;z-index:-251655168;mso-position-horizontal:center;mso-position-horizontal-relative:margin;mso-position-vertical:center;mso-position-vertical-relative:margin" o:allowincell="f" fillcolor="#666" stroked="f">
           <v:fill opacity=".5"/>
           <v:textpath style="font-family:&quot;Calibri&quot;;font-size:1pt" string="Emmanuel"/>
+          <w10:wrap anchorx="margin" anchory="margin"/>
         </v:shape>
       </w:pict>
     </w:r>
@@ -2268,6 +2259,7 @@
         <v:shape id="PowerPlusWaterMarkObject9875970" o:spid="_x0000_s1027" type="#_x0000_t136" style="position:absolute;margin-left:0;margin-top:0;width:494.9pt;height:164.95pt;rotation:315;z-index:-251653120;mso-position-horizontal:center;mso-position-horizontal-relative:margin;mso-position-vertical:center;mso-position-vertical-relative:margin" o:allowincell="f" fillcolor="#666" stroked="f">
           <v:fill opacity=".5"/>
           <v:textpath style="font-family:&quot;Calibri&quot;;font-size:1pt" string="Emmanuel"/>
+          <w10:wrap anchorx="margin" anchory="margin"/>
         </v:shape>
       </w:pict>
     </w:r>
@@ -2313,6 +2305,7 @@
         <v:shape id="PowerPlusWaterMarkObject9875968" o:spid="_x0000_s1025" type="#_x0000_t136" style="position:absolute;margin-left:0;margin-top:0;width:494.9pt;height:164.95pt;rotation:315;z-index:-251657216;mso-position-horizontal:center;mso-position-horizontal-relative:margin;mso-position-vertical:center;mso-position-vertical-relative:margin" o:allowincell="f" fillcolor="#666" stroked="f">
           <v:fill opacity=".5"/>
           <v:textpath style="font-family:&quot;Calibri&quot;;font-size:1pt" string="Emmanuel"/>
+          <w10:wrap anchorx="margin" anchory="margin"/>
         </v:shape>
       </w:pict>
     </w:r>
@@ -5049,6 +5042,7 @@
   <w:style w:type="character" w:default="1" w:styleId="DefaultParagraphFont">
     <w:name w:val="Default Paragraph Font"/>
     <w:uiPriority w:val="1"/>
+    <w:semiHidden/>
     <w:unhideWhenUsed/>
   </w:style>
   <w:style w:type="table" w:default="1" w:styleId="TableNormal">

</xml_diff>